<commit_message>
Game_Data serialization, refactoring, arrow ammo, button improvments
</commit_message>
<xml_diff>
--- a/Game_Design.docx
+++ b/Game_Design.docx
@@ -63,6 +63,7 @@
           <w:rFonts w:ascii="Times New Roman" w:hAnsi="Times New Roman" w:cs="Times New Roman"/>
           <w:b/>
           <w:bCs/>
+          <w:noProof/>
           <w:sz w:val="24"/>
           <w:szCs w:val="24"/>
           <w:u w:val="single"/>
@@ -333,7 +334,30 @@
           <w:sz w:val="24"/>
           <w:szCs w:val="24"/>
         </w:rPr>
-        <w:t>Wizard</w:t>
+        <w:t>Greek mythology / Greek gods</w:t>
+      </w:r>
+    </w:p>
+    <w:p>
+      <w:pPr>
+        <w:pStyle w:val="ListParagraph"/>
+        <w:numPr>
+          <w:ilvl w:val="1"/>
+          <w:numId w:val="2"/>
+        </w:numPr>
+        <w:spacing w:after="0"/>
+        <w:rPr>
+          <w:rFonts w:ascii="Times New Roman" w:hAnsi="Times New Roman" w:cs="Times New Roman"/>
+          <w:sz w:val="24"/>
+          <w:szCs w:val="24"/>
+        </w:rPr>
+      </w:pPr>
+      <w:r>
+        <w:rPr>
+          <w:rFonts w:ascii="Times New Roman" w:hAnsi="Times New Roman" w:cs="Times New Roman"/>
+          <w:sz w:val="24"/>
+          <w:szCs w:val="24"/>
+        </w:rPr>
+        <w:t>Current God</w:t>
       </w:r>
       <w:r>
         <w:rPr>
@@ -356,6 +380,68 @@
       <w:pPr>
         <w:pStyle w:val="ListParagraph"/>
         <w:numPr>
+          <w:ilvl w:val="1"/>
+          <w:numId w:val="2"/>
+        </w:numPr>
+        <w:spacing w:after="0"/>
+        <w:rPr>
+          <w:rFonts w:ascii="Times New Roman" w:hAnsi="Times New Roman" w:cs="Times New Roman"/>
+          <w:sz w:val="24"/>
+          <w:szCs w:val="24"/>
+        </w:rPr>
+      </w:pPr>
+      <w:r>
+        <w:rPr>
+          <w:rFonts w:ascii="Times New Roman" w:hAnsi="Times New Roman" w:cs="Times New Roman"/>
+          <w:sz w:val="24"/>
+          <w:szCs w:val="24"/>
+        </w:rPr>
+        <w:t>God units</w:t>
+      </w:r>
+    </w:p>
+    <w:p>
+      <w:pPr>
+        <w:pStyle w:val="ListParagraph"/>
+        <w:numPr>
+          <w:ilvl w:val="1"/>
+          <w:numId w:val="2"/>
+        </w:numPr>
+        <w:spacing w:after="0"/>
+        <w:rPr>
+          <w:rFonts w:ascii="Times New Roman" w:hAnsi="Times New Roman" w:cs="Times New Roman"/>
+          <w:sz w:val="24"/>
+          <w:szCs w:val="24"/>
+        </w:rPr>
+      </w:pPr>
+      <w:r>
+        <w:rPr>
+          <w:rFonts w:ascii="Times New Roman" w:hAnsi="Times New Roman" w:cs="Times New Roman"/>
+          <w:sz w:val="24"/>
+          <w:szCs w:val="24"/>
+        </w:rPr>
+        <w:t>Go</w:t>
+      </w:r>
+      <w:r>
+        <w:rPr>
+          <w:rFonts w:ascii="Times New Roman" w:hAnsi="Times New Roman" w:cs="Times New Roman"/>
+          <w:sz w:val="24"/>
+          <w:szCs w:val="24"/>
+        </w:rPr>
+        <w:t>d</w:t>
+      </w:r>
+      <w:r>
+        <w:rPr>
+          <w:rFonts w:ascii="Times New Roman" w:hAnsi="Times New Roman" w:cs="Times New Roman"/>
+          <w:sz w:val="24"/>
+          <w:szCs w:val="24"/>
+        </w:rPr>
+        <w:t xml:space="preserve"> spells</w:t>
+      </w:r>
+    </w:p>
+    <w:p>
+      <w:pPr>
+        <w:pStyle w:val="ListParagraph"/>
+        <w:numPr>
           <w:ilvl w:val="2"/>
           <w:numId w:val="2"/>
         </w:numPr>
@@ -620,15 +706,8 @@
           <w:sz w:val="24"/>
           <w:szCs w:val="24"/>
         </w:rPr>
-        <w:t>Press k</w:t>
-      </w:r>
-      <w:r>
-        <w:rPr>
-          <w:rFonts w:ascii="Times New Roman" w:hAnsi="Times New Roman" w:cs="Times New Roman"/>
-          <w:sz w:val="24"/>
-          <w:szCs w:val="24"/>
-        </w:rPr>
-        <w:t>eys 1-9 to spawn soldiers</w:t>
+        <w:lastRenderedPageBreak/>
+        <w:t>Press keys 1-9 to spawn soldiers</w:t>
       </w:r>
       <w:r>
         <w:rPr>
@@ -690,7 +769,6 @@
           <w:sz w:val="24"/>
           <w:szCs w:val="24"/>
         </w:rPr>
-        <w:lastRenderedPageBreak/>
         <w:t>Then can press the key twice in rapid succession to select auto spawn units and then press the key again to deactivate it or select another unit</w:t>
       </w:r>
     </w:p>
@@ -775,6 +853,83 @@
       <w:pPr>
         <w:pStyle w:val="ListParagraph"/>
         <w:numPr>
+          <w:ilvl w:val="1"/>
+          <w:numId w:val="2"/>
+        </w:numPr>
+        <w:spacing w:after="0"/>
+        <w:rPr>
+          <w:rFonts w:ascii="Times New Roman" w:hAnsi="Times New Roman" w:cs="Times New Roman"/>
+          <w:sz w:val="24"/>
+          <w:szCs w:val="24"/>
+        </w:rPr>
+      </w:pPr>
+      <w:r>
+        <w:rPr>
+          <w:rFonts w:ascii="Times New Roman" w:hAnsi="Times New Roman" w:cs="Times New Roman"/>
+          <w:sz w:val="24"/>
+          <w:szCs w:val="24"/>
+        </w:rPr>
+        <w:t>Put unit on tower</w:t>
+      </w:r>
+    </w:p>
+    <w:p>
+      <w:pPr>
+        <w:pStyle w:val="ListParagraph"/>
+        <w:numPr>
+          <w:ilvl w:val="2"/>
+          <w:numId w:val="2"/>
+        </w:numPr>
+        <w:spacing w:after="0"/>
+        <w:rPr>
+          <w:rFonts w:ascii="Times New Roman" w:hAnsi="Times New Roman" w:cs="Times New Roman"/>
+          <w:sz w:val="24"/>
+          <w:szCs w:val="24"/>
+        </w:rPr>
+      </w:pPr>
+      <w:r>
+        <w:rPr>
+          <w:rFonts w:ascii="Times New Roman" w:hAnsi="Times New Roman" w:cs="Times New Roman"/>
+          <w:sz w:val="24"/>
+          <w:szCs w:val="24"/>
+        </w:rPr>
+        <w:t>Units, based on their food, can be stored in the tower and also expended (Perhaps for a larger push). They can be used for defense then expended. All units get different stats or enhancements when they are sieged</w:t>
+      </w:r>
+      <w:r>
+        <w:rPr>
+          <w:rFonts w:ascii="Times New Roman" w:hAnsi="Times New Roman" w:cs="Times New Roman"/>
+          <w:sz w:val="24"/>
+          <w:szCs w:val="24"/>
+        </w:rPr>
+        <w:t>.</w:t>
+      </w:r>
+    </w:p>
+    <w:p>
+      <w:pPr>
+        <w:pStyle w:val="ListParagraph"/>
+        <w:numPr>
+          <w:ilvl w:val="1"/>
+          <w:numId w:val="2"/>
+        </w:numPr>
+        <w:spacing w:after="0"/>
+        <w:rPr>
+          <w:rFonts w:ascii="Times New Roman" w:hAnsi="Times New Roman" w:cs="Times New Roman"/>
+          <w:sz w:val="24"/>
+          <w:szCs w:val="24"/>
+        </w:rPr>
+      </w:pPr>
+      <w:r>
+        <w:rPr>
+          <w:rFonts w:ascii="Times New Roman" w:hAnsi="Times New Roman" w:cs="Times New Roman"/>
+          <w:sz w:val="24"/>
+          <w:szCs w:val="24"/>
+        </w:rPr>
+        <w:t>The crossbow, the currently selected primary weapon, could store up ammo as the game progresses.</w:t>
+      </w:r>
+    </w:p>
+    <w:p>
+      <w:pPr>
+        <w:pStyle w:val="ListParagraph"/>
+        <w:numPr>
           <w:ilvl w:val="0"/>
           <w:numId w:val="2"/>
         </w:numPr>
@@ -814,7 +969,15 @@
           <w:sz w:val="24"/>
           <w:szCs w:val="24"/>
         </w:rPr>
-        <w:t>Wizard Spells</w:t>
+        <w:t>God</w:t>
+      </w:r>
+      <w:r>
+        <w:rPr>
+          <w:rFonts w:ascii="Times New Roman" w:hAnsi="Times New Roman" w:cs="Times New Roman"/>
+          <w:sz w:val="24"/>
+          <w:szCs w:val="24"/>
+        </w:rPr>
+        <w:t xml:space="preserve"> Spells</w:t>
       </w:r>
     </w:p>
     <w:p>
@@ -1080,7 +1243,7 @@
           <w:sz w:val="24"/>
           <w:szCs w:val="24"/>
         </w:rPr>
-        <w:t>TBD</w:t>
+        <w:t>At the end of every match, the player can upgrade and whatnot</w:t>
       </w:r>
     </w:p>
     <w:p>

</xml_diff>

<commit_message>
Merged save and load game. Improved images (pixel art). And more
</commit_message>
<xml_diff>
--- a/Game_Design.docx
+++ b/Game_Design.docx
@@ -557,8 +557,19 @@
           <w:sz w:val="24"/>
           <w:szCs w:val="24"/>
         </w:rPr>
-        <w:t>not spammable</w:t>
-      </w:r>
+        <w:t xml:space="preserve">not </w:t>
+      </w:r>
+      <w:proofErr w:type="spellStart"/>
+      <w:r>
+        <w:rPr>
+          <w:rFonts w:ascii="Times New Roman" w:hAnsi="Times New Roman" w:cs="Times New Roman"/>
+          <w:color w:val="806000" w:themeColor="accent4" w:themeShade="80"/>
+          <w:sz w:val="24"/>
+          <w:szCs w:val="24"/>
+        </w:rPr>
+        <w:t>spammable</w:t>
+      </w:r>
+      <w:proofErr w:type="spellEnd"/>
       <w:r>
         <w:rPr>
           <w:rFonts w:ascii="Times New Roman" w:hAnsi="Times New Roman" w:cs="Times New Roman"/>
@@ -1133,7 +1144,16 @@
           <w:sz w:val="24"/>
           <w:szCs w:val="24"/>
         </w:rPr>
-        <w:t>Minions have a food supply that varies</w:t>
+        <w:t xml:space="preserve">Minions have a food supply that </w:t>
+      </w:r>
+      <w:r>
+        <w:rPr>
+          <w:rFonts w:ascii="Times New Roman" w:hAnsi="Times New Roman" w:cs="Times New Roman"/>
+          <w:color w:val="806000" w:themeColor="accent4" w:themeShade="80"/>
+          <w:sz w:val="24"/>
+          <w:szCs w:val="24"/>
+        </w:rPr>
+        <w:t>varies,</w:t>
       </w:r>
       <w:r>
         <w:rPr>
@@ -1167,7 +1187,27 @@
           <w:sz w:val="24"/>
           <w:szCs w:val="24"/>
         </w:rPr>
-        <w:t>There is a auto build feature that just builds a unit when the food is available.</w:t>
+        <w:t xml:space="preserve">There is </w:t>
+      </w:r>
+      <w:proofErr w:type="gramStart"/>
+      <w:r>
+        <w:rPr>
+          <w:rFonts w:ascii="Times New Roman" w:hAnsi="Times New Roman" w:cs="Times New Roman"/>
+          <w:color w:val="806000" w:themeColor="accent4" w:themeShade="80"/>
+          <w:sz w:val="24"/>
+          <w:szCs w:val="24"/>
+        </w:rPr>
+        <w:t>a</w:t>
+      </w:r>
+      <w:proofErr w:type="gramEnd"/>
+      <w:r>
+        <w:rPr>
+          <w:rFonts w:ascii="Times New Roman" w:hAnsi="Times New Roman" w:cs="Times New Roman"/>
+          <w:color w:val="806000" w:themeColor="accent4" w:themeShade="80"/>
+          <w:sz w:val="24"/>
+          <w:szCs w:val="24"/>
+        </w:rPr>
+        <w:t xml:space="preserve"> auto build feature that just builds a unit when the food is available.</w:t>
       </w:r>
     </w:p>
     <w:p>
@@ -1444,7 +1484,25 @@
           <w:sz w:val="24"/>
           <w:szCs w:val="24"/>
         </w:rPr>
-        <w:t>This can be upgraded to allow for more storage of units. The stored units increase the amount of arrows that are shot out of your castle.</w:t>
+        <w:t xml:space="preserve">This can be upgraded to allow for more storage of units. The stored units increase the </w:t>
+      </w:r>
+      <w:r>
+        <w:rPr>
+          <w:rFonts w:ascii="Times New Roman" w:hAnsi="Times New Roman" w:cs="Times New Roman"/>
+          <w:color w:val="806000" w:themeColor="accent4" w:themeShade="80"/>
+          <w:sz w:val="24"/>
+          <w:szCs w:val="24"/>
+        </w:rPr>
+        <w:t>number</w:t>
+      </w:r>
+      <w:r>
+        <w:rPr>
+          <w:rFonts w:ascii="Times New Roman" w:hAnsi="Times New Roman" w:cs="Times New Roman"/>
+          <w:color w:val="806000" w:themeColor="accent4" w:themeShade="80"/>
+          <w:sz w:val="24"/>
+          <w:szCs w:val="24"/>
+        </w:rPr>
+        <w:t xml:space="preserve"> of arrows that are shot out of your castle.</w:t>
       </w:r>
     </w:p>
     <w:p>
@@ -1469,7 +1527,25 @@
           <w:sz w:val="24"/>
           <w:szCs w:val="24"/>
         </w:rPr>
-        <w:t>The player can ‘release’ the units to the prepare for a larger siege.</w:t>
+        <w:t xml:space="preserve">The player can ‘release’ the units to </w:t>
+      </w:r>
+      <w:r>
+        <w:rPr>
+          <w:rFonts w:ascii="Times New Roman" w:hAnsi="Times New Roman" w:cs="Times New Roman"/>
+          <w:color w:val="806000" w:themeColor="accent4" w:themeShade="80"/>
+          <w:sz w:val="24"/>
+          <w:szCs w:val="24"/>
+        </w:rPr>
+        <w:t>prepare</w:t>
+      </w:r>
+      <w:r>
+        <w:rPr>
+          <w:rFonts w:ascii="Times New Roman" w:hAnsi="Times New Roman" w:cs="Times New Roman"/>
+          <w:color w:val="806000" w:themeColor="accent4" w:themeShade="80"/>
+          <w:sz w:val="24"/>
+          <w:szCs w:val="24"/>
+        </w:rPr>
+        <w:t xml:space="preserve"> for a larger siege.</w:t>
       </w:r>
     </w:p>
     <w:p>
@@ -1777,13 +1853,23 @@
           <w:szCs w:val="24"/>
         </w:rPr>
       </w:pPr>
-      <w:r>
-        <w:rPr>
-          <w:rFonts w:ascii="Times New Roman" w:hAnsi="Times New Roman" w:cs="Times New Roman"/>
-          <w:sz w:val="24"/>
-          <w:szCs w:val="24"/>
-        </w:rPr>
-        <w:t>Spawns different soldiers based off player’s reaction?</w:t>
+      <w:proofErr w:type="gramStart"/>
+      <w:r>
+        <w:rPr>
+          <w:rFonts w:ascii="Times New Roman" w:hAnsi="Times New Roman" w:cs="Times New Roman"/>
+          <w:sz w:val="24"/>
+          <w:szCs w:val="24"/>
+        </w:rPr>
+        <w:t>Spawns</w:t>
+      </w:r>
+      <w:proofErr w:type="gramEnd"/>
+      <w:r>
+        <w:rPr>
+          <w:rFonts w:ascii="Times New Roman" w:hAnsi="Times New Roman" w:cs="Times New Roman"/>
+          <w:sz w:val="24"/>
+          <w:szCs w:val="24"/>
+        </w:rPr>
+        <w:t xml:space="preserve"> different soldiers based off player’s reaction?</w:t>
       </w:r>
     </w:p>
     <w:p>
@@ -1935,8 +2021,18 @@
           <w:szCs w:val="24"/>
         </w:rPr>
         <w:lastRenderedPageBreak/>
-        <w:t>At the end of every match, the player can upgrade and whatnot</w:t>
-      </w:r>
+        <w:t xml:space="preserve">At the end of every match, the player can upgrade and </w:t>
+      </w:r>
+      <w:proofErr w:type="gramStart"/>
+      <w:r>
+        <w:rPr>
+          <w:rFonts w:ascii="Times New Roman" w:hAnsi="Times New Roman" w:cs="Times New Roman"/>
+          <w:sz w:val="24"/>
+          <w:szCs w:val="24"/>
+        </w:rPr>
+        <w:t>whatnot</w:t>
+      </w:r>
+      <w:proofErr w:type="gramEnd"/>
     </w:p>
     <w:p>
       <w:pPr>
@@ -2162,8 +2258,18 @@
           <w:sz w:val="24"/>
           <w:szCs w:val="24"/>
         </w:rPr>
-        <w:t>Pause button</w:t>
-      </w:r>
+        <w:t xml:space="preserve">Pause </w:t>
+      </w:r>
+      <w:proofErr w:type="gramStart"/>
+      <w:r>
+        <w:rPr>
+          <w:rFonts w:ascii="Times New Roman" w:hAnsi="Times New Roman" w:cs="Times New Roman"/>
+          <w:sz w:val="24"/>
+          <w:szCs w:val="24"/>
+        </w:rPr>
+        <w:t>button</w:t>
+      </w:r>
+      <w:proofErr w:type="gramEnd"/>
     </w:p>
     <w:p>
       <w:pPr>
@@ -2185,8 +2291,18 @@
           <w:sz w:val="24"/>
           <w:szCs w:val="24"/>
         </w:rPr>
-        <w:t>Contains settings</w:t>
-      </w:r>
+        <w:t xml:space="preserve">Contains </w:t>
+      </w:r>
+      <w:proofErr w:type="gramStart"/>
+      <w:r>
+        <w:rPr>
+          <w:rFonts w:ascii="Times New Roman" w:hAnsi="Times New Roman" w:cs="Times New Roman"/>
+          <w:sz w:val="24"/>
+          <w:szCs w:val="24"/>
+        </w:rPr>
+        <w:t>settings</w:t>
+      </w:r>
+      <w:proofErr w:type="gramEnd"/>
     </w:p>
     <w:sectPr>
       <w:pgSz w:w="12240" w:h="15840"/>

</xml_diff>

<commit_message>
Making progress with the csv loader. Finished implementing the appropriate functions but there still are some issues with load_CSV.
</commit_message>
<xml_diff>
--- a/Game_Design.docx
+++ b/Game_Design.docx
@@ -1,6 +1,6 @@
 
 <file path=word/document.xml><?xml version="1.0" encoding="utf-8"?>
-<w:document xmlns:wpc="http://schemas.microsoft.com/office/word/2010/wordprocessingCanvas" xmlns:cx="http://schemas.microsoft.com/office/drawing/2014/chartex" xmlns:cx1="http://schemas.microsoft.com/office/drawing/2015/9/8/chartex" xmlns:cx2="http://schemas.microsoft.com/office/drawing/2015/10/21/chartex" xmlns:cx3="http://schemas.microsoft.com/office/drawing/2016/5/9/chartex" xmlns:cx4="http://schemas.microsoft.com/office/drawing/2016/5/10/chartex" xmlns:cx5="http://schemas.microsoft.com/office/drawing/2016/5/11/chartex" xmlns:cx6="http://schemas.microsoft.com/office/drawing/2016/5/12/chartex" xmlns:cx7="http://schemas.microsoft.com/office/drawing/2016/5/13/chartex" xmlns:cx8="http://schemas.microsoft.com/office/drawing/2016/5/14/chartex" xmlns:mc="http://schemas.openxmlformats.org/markup-compatibility/2006" xmlns:aink="http://schemas.microsoft.com/office/drawing/2016/ink" xmlns:am3d="http://schemas.microsoft.com/office/drawing/2017/model3d" xmlns:o="urn:schemas-microsoft-com:office:office" xmlns:oel="http://schemas.microsoft.com/office/2019/extlst" xmlns:r="http://schemas.openxmlformats.org/officeDocument/2006/relationships" xmlns:m="http://schemas.openxmlformats.org/officeDocument/2006/math" xmlns:v="urn:schemas-microsoft-com:vml" xmlns:wp14="http://schemas.microsoft.com/office/word/2010/wordprocessingDrawing" xmlns:wp="http://schemas.openxmlformats.org/drawingml/2006/wordprocessingDrawing" xmlns:w10="urn:schemas-microsoft-com:office:word" xmlns:w="http://schemas.openxmlformats.org/wordprocessingml/2006/main" xmlns:w14="http://schemas.microsoft.com/office/word/2010/wordml" xmlns:w15="http://schemas.microsoft.com/office/word/2012/wordml" xmlns:w16cex="http://schemas.microsoft.com/office/word/2018/wordml/cex" xmlns:w16cid="http://schemas.microsoft.com/office/word/2016/wordml/cid" xmlns:w16="http://schemas.microsoft.com/office/word/2018/wordml" xmlns:w16sdtdh="http://schemas.microsoft.com/office/word/2020/wordml/sdtdatahash" xmlns:w16se="http://schemas.microsoft.com/office/word/2015/wordml/symex" xmlns:wpg="http://schemas.microsoft.com/office/word/2010/wordprocessingGroup" xmlns:wpi="http://schemas.microsoft.com/office/word/2010/wordprocessingInk" xmlns:wne="http://schemas.microsoft.com/office/word/2006/wordml" xmlns:wps="http://schemas.microsoft.com/office/word/2010/wordprocessingShape" mc:Ignorable="w14 w15 w16se w16cid w16 w16cex w16sdtdh wp14">
+<w:document xmlns:wpc="http://schemas.microsoft.com/office/word/2010/wordprocessingCanvas" xmlns:cx="http://schemas.microsoft.com/office/drawing/2014/chartex" xmlns:cx1="http://schemas.microsoft.com/office/drawing/2015/9/8/chartex" xmlns:cx2="http://schemas.microsoft.com/office/drawing/2015/10/21/chartex" xmlns:cx3="http://schemas.microsoft.com/office/drawing/2016/5/9/chartex" xmlns:cx4="http://schemas.microsoft.com/office/drawing/2016/5/10/chartex" xmlns:cx5="http://schemas.microsoft.com/office/drawing/2016/5/11/chartex" xmlns:cx6="http://schemas.microsoft.com/office/drawing/2016/5/12/chartex" xmlns:cx7="http://schemas.microsoft.com/office/drawing/2016/5/13/chartex" xmlns:cx8="http://schemas.microsoft.com/office/drawing/2016/5/14/chartex" xmlns:mc="http://schemas.openxmlformats.org/markup-compatibility/2006" xmlns:aink="http://schemas.microsoft.com/office/drawing/2016/ink" xmlns:am3d="http://schemas.microsoft.com/office/drawing/2017/model3d" xmlns:o="urn:schemas-microsoft-com:office:office" xmlns:oel="http://schemas.microsoft.com/office/2019/extlst" xmlns:r="http://schemas.openxmlformats.org/officeDocument/2006/relationships" xmlns:m="http://schemas.openxmlformats.org/officeDocument/2006/math" xmlns:v="urn:schemas-microsoft-com:vml" xmlns:wp14="http://schemas.microsoft.com/office/word/2010/wordprocessingDrawing" xmlns:wp="http://schemas.openxmlformats.org/drawingml/2006/wordprocessingDrawing" xmlns:w10="urn:schemas-microsoft-com:office:word" xmlns:w="http://schemas.openxmlformats.org/wordprocessingml/2006/main" xmlns:w14="http://schemas.microsoft.com/office/word/2010/wordml" xmlns:w15="http://schemas.microsoft.com/office/word/2012/wordml" xmlns:w16cex="http://schemas.microsoft.com/office/word/2018/wordml/cex" xmlns:w16cid="http://schemas.microsoft.com/office/word/2016/wordml/cid" xmlns:w16="http://schemas.microsoft.com/office/word/2018/wordml" xmlns:w16du="http://schemas.microsoft.com/office/word/2023/wordml/word16du" xmlns:w16sdtdh="http://schemas.microsoft.com/office/word/2020/wordml/sdtdatahash" xmlns:w16se="http://schemas.microsoft.com/office/word/2015/wordml/symex" xmlns:wpg="http://schemas.microsoft.com/office/word/2010/wordprocessingGroup" xmlns:wpi="http://schemas.microsoft.com/office/word/2010/wordprocessingInk" xmlns:wne="http://schemas.microsoft.com/office/word/2006/wordml" xmlns:wps="http://schemas.microsoft.com/office/word/2010/wordprocessingShape" mc:Ignorable="w14 w15 w16se w16cid w16 w16cex w16sdtdh w16du wp14">
   <w:body>
     <w:p>
       <w:pPr>
@@ -288,6 +288,59 @@
     </w:p>
     <w:p>
       <w:pPr>
+        <w:spacing w:after="0"/>
+        <w:rPr>
+          <w:rFonts w:ascii="Times New Roman" w:hAnsi="Times New Roman" w:cs="Times New Roman"/>
+          <w:color w:val="2F5496" w:themeColor="accent1" w:themeShade="BF"/>
+          <w:sz w:val="24"/>
+          <w:szCs w:val="24"/>
+        </w:rPr>
+      </w:pPr>
+    </w:p>
+    <w:p>
+      <w:pPr>
+        <w:spacing w:after="0"/>
+        <w:rPr>
+          <w:rFonts w:ascii="Times New Roman" w:hAnsi="Times New Roman" w:cs="Times New Roman"/>
+          <w:color w:val="2F5496" w:themeColor="accent1" w:themeShade="BF"/>
+          <w:sz w:val="24"/>
+          <w:szCs w:val="24"/>
+        </w:rPr>
+      </w:pPr>
+    </w:p>
+    <w:p>
+      <w:pPr>
+        <w:spacing w:after="0"/>
+        <w:rPr>
+          <w:rFonts w:ascii="Times New Roman" w:hAnsi="Times New Roman" w:cs="Times New Roman"/>
+          <w:color w:val="2F5496" w:themeColor="accent1" w:themeShade="BF"/>
+          <w:sz w:val="24"/>
+          <w:szCs w:val="24"/>
+        </w:rPr>
+      </w:pPr>
+      <w:r>
+        <w:rPr>
+          <w:rFonts w:ascii="Times New Roman" w:hAnsi="Times New Roman" w:cs="Times New Roman"/>
+          <w:color w:val="2F5496" w:themeColor="accent1" w:themeShade="BF"/>
+          <w:sz w:val="24"/>
+          <w:szCs w:val="24"/>
+        </w:rPr>
+        <w:t xml:space="preserve">Killed this </w:t>
+      </w:r>
+      <w:proofErr w:type="gramStart"/>
+      <w:r>
+        <w:rPr>
+          <w:rFonts w:ascii="Times New Roman" w:hAnsi="Times New Roman" w:cs="Times New Roman"/>
+          <w:color w:val="2F5496" w:themeColor="accent1" w:themeShade="BF"/>
+          <w:sz w:val="24"/>
+          <w:szCs w:val="24"/>
+        </w:rPr>
+        <w:t>idea</w:t>
+      </w:r>
+      <w:proofErr w:type="gramEnd"/>
+    </w:p>
+    <w:p>
+      <w:pPr>
         <w:pStyle w:val="ListParagraph"/>
         <w:numPr>
           <w:ilvl w:val="0"/>
@@ -688,7 +741,7 @@
           <w:sz w:val="24"/>
           <w:szCs w:val="24"/>
         </w:rPr>
-        <w:t>Ability #</w:t>
+        <w:t xml:space="preserve">Ability #2: </w:t>
       </w:r>
       <w:r>
         <w:rPr>
@@ -697,17 +750,77 @@
           <w:sz w:val="24"/>
           <w:szCs w:val="24"/>
         </w:rPr>
-        <w:t>2</w:t>
-      </w:r>
-      <w:r>
+        <w:t>Summon Demi-God (Can call demigod to battlefield)</w:t>
+      </w:r>
+    </w:p>
+    <w:p>
+      <w:pPr>
+        <w:pStyle w:val="ListParagraph"/>
+        <w:numPr>
+          <w:ilvl w:val="1"/>
+          <w:numId w:val="2"/>
+        </w:numPr>
+        <w:spacing w:after="0"/>
+        <w:rPr>
+          <w:rFonts w:ascii="Times New Roman" w:hAnsi="Times New Roman" w:cs="Times New Roman"/>
+          <w:color w:val="FF0000"/>
+          <w:sz w:val="24"/>
+          <w:szCs w:val="24"/>
+        </w:rPr>
+      </w:pPr>
+      <w:r>
+        <w:rPr>
+          <w:rFonts w:ascii="Times New Roman" w:hAnsi="Times New Roman" w:cs="Times New Roman"/>
+          <w:color w:val="FF0000"/>
+          <w:sz w:val="24"/>
+          <w:szCs w:val="24"/>
+        </w:rPr>
+        <w:lastRenderedPageBreak/>
+        <w:t>God #2</w:t>
+      </w:r>
+      <w:r>
+        <w:rPr>
+          <w:rFonts w:ascii="Times New Roman" w:hAnsi="Times New Roman" w:cs="Times New Roman"/>
+          <w:color w:val="FF0000"/>
+          <w:sz w:val="24"/>
+          <w:szCs w:val="24"/>
+        </w:rPr>
+        <w:t>:</w:t>
+      </w:r>
+      <w:r>
+        <w:rPr>
+          <w:rFonts w:ascii="Times New Roman" w:hAnsi="Times New Roman" w:cs="Times New Roman"/>
+          <w:color w:val="FF0000"/>
+          <w:sz w:val="24"/>
+          <w:szCs w:val="24"/>
+        </w:rPr>
+        <w:t xml:space="preserve"> </w:t>
+      </w:r>
+      <w:r>
+        <w:rPr>
+          <w:rFonts w:ascii="Times New Roman" w:hAnsi="Times New Roman" w:cs="Times New Roman"/>
+          <w:color w:val="FF0000"/>
+          <w:sz w:val="24"/>
+          <w:szCs w:val="24"/>
+        </w:rPr>
+        <w:t>Hades</w:t>
+      </w:r>
+    </w:p>
+    <w:p>
+      <w:pPr>
+        <w:pStyle w:val="ListParagraph"/>
+        <w:numPr>
+          <w:ilvl w:val="2"/>
+          <w:numId w:val="2"/>
+        </w:numPr>
+        <w:spacing w:after="0"/>
         <w:rPr>
           <w:rFonts w:ascii="Times New Roman" w:hAnsi="Times New Roman" w:cs="Times New Roman"/>
           <w:color w:val="385623" w:themeColor="accent6" w:themeShade="80"/>
           <w:sz w:val="24"/>
           <w:szCs w:val="24"/>
         </w:rPr>
-        <w:t xml:space="preserve">: </w:t>
-      </w:r>
+      </w:pPr>
       <w:r>
         <w:rPr>
           <w:rFonts w:ascii="Times New Roman" w:hAnsi="Times New Roman" w:cs="Times New Roman"/>
@@ -715,7 +828,86 @@
           <w:sz w:val="24"/>
           <w:szCs w:val="24"/>
         </w:rPr>
-        <w:t>Summon Demi-God (Can call demigod to battlefield)</w:t>
+        <w:t xml:space="preserve">Ability #1: </w:t>
+      </w:r>
+      <w:r>
+        <w:rPr>
+          <w:rFonts w:ascii="Times New Roman" w:hAnsi="Times New Roman" w:cs="Times New Roman"/>
+          <w:color w:val="385623" w:themeColor="accent6" w:themeShade="80"/>
+          <w:sz w:val="24"/>
+          <w:szCs w:val="24"/>
+        </w:rPr>
+        <w:t>Hellfire</w:t>
+      </w:r>
+      <w:r>
+        <w:rPr>
+          <w:rFonts w:ascii="Times New Roman" w:hAnsi="Times New Roman" w:cs="Times New Roman"/>
+          <w:color w:val="385623" w:themeColor="accent6" w:themeShade="80"/>
+          <w:sz w:val="24"/>
+          <w:szCs w:val="24"/>
+        </w:rPr>
+        <w:t xml:space="preserve"> (Sets an area of</w:t>
+      </w:r>
+      <w:r>
+        <w:rPr>
+          <w:rFonts w:ascii="Times New Roman" w:hAnsi="Times New Roman" w:cs="Times New Roman"/>
+          <w:color w:val="385623" w:themeColor="accent6" w:themeShade="80"/>
+          <w:sz w:val="24"/>
+          <w:szCs w:val="24"/>
+        </w:rPr>
+        <w:t xml:space="preserve"> the battlefield on </w:t>
+      </w:r>
+      <w:r>
+        <w:rPr>
+          <w:rFonts w:ascii="Times New Roman" w:hAnsi="Times New Roman" w:cs="Times New Roman"/>
+          <w:color w:val="385623" w:themeColor="accent6" w:themeShade="80"/>
+          <w:sz w:val="24"/>
+          <w:szCs w:val="24"/>
+        </w:rPr>
+        <w:t>fire</w:t>
+      </w:r>
+      <w:r>
+        <w:rPr>
+          <w:rFonts w:ascii="Times New Roman" w:hAnsi="Times New Roman" w:cs="Times New Roman"/>
+          <w:color w:val="385623" w:themeColor="accent6" w:themeShade="80"/>
+          <w:sz w:val="24"/>
+          <w:szCs w:val="24"/>
+        </w:rPr>
+        <w:t>)</w:t>
+      </w:r>
+    </w:p>
+    <w:p>
+      <w:pPr>
+        <w:pStyle w:val="ListParagraph"/>
+        <w:numPr>
+          <w:ilvl w:val="2"/>
+          <w:numId w:val="2"/>
+        </w:numPr>
+        <w:spacing w:after="0"/>
+        <w:rPr>
+          <w:rFonts w:ascii="Times New Roman" w:hAnsi="Times New Roman" w:cs="Times New Roman"/>
+          <w:color w:val="385623" w:themeColor="accent6" w:themeShade="80"/>
+          <w:sz w:val="24"/>
+          <w:szCs w:val="24"/>
+        </w:rPr>
+      </w:pPr>
+      <w:r>
+        <w:rPr>
+          <w:rFonts w:ascii="Times New Roman" w:hAnsi="Times New Roman" w:cs="Times New Roman"/>
+          <w:color w:val="385623" w:themeColor="accent6" w:themeShade="80"/>
+          <w:sz w:val="24"/>
+          <w:szCs w:val="24"/>
+        </w:rPr>
+        <w:t xml:space="preserve">Ability #2: </w:t>
+      </w:r>
+      <w:r>
+        <w:rPr>
+          <w:rFonts w:ascii="Times New Roman" w:hAnsi="Times New Roman" w:cs="Times New Roman"/>
+          <w:color w:val="385623" w:themeColor="accent6" w:themeShade="80"/>
+          <w:sz w:val="24"/>
+          <w:szCs w:val="24"/>
+        </w:rPr>
+        <w:t>Resurrect (Resurrects fallen units as undead units)</w:t>
       </w:r>
     </w:p>
     <w:p>
@@ -740,199 +932,6 @@
           <w:sz w:val="24"/>
           <w:szCs w:val="24"/>
         </w:rPr>
-        <w:t>God #2</w:t>
-      </w:r>
-      <w:r>
-        <w:rPr>
-          <w:rFonts w:ascii="Times New Roman" w:hAnsi="Times New Roman" w:cs="Times New Roman"/>
-          <w:color w:val="FF0000"/>
-          <w:sz w:val="24"/>
-          <w:szCs w:val="24"/>
-        </w:rPr>
-        <w:t>:</w:t>
-      </w:r>
-      <w:r>
-        <w:rPr>
-          <w:rFonts w:ascii="Times New Roman" w:hAnsi="Times New Roman" w:cs="Times New Roman"/>
-          <w:color w:val="FF0000"/>
-          <w:sz w:val="24"/>
-          <w:szCs w:val="24"/>
-        </w:rPr>
-        <w:t xml:space="preserve"> </w:t>
-      </w:r>
-      <w:r>
-        <w:rPr>
-          <w:rFonts w:ascii="Times New Roman" w:hAnsi="Times New Roman" w:cs="Times New Roman"/>
-          <w:color w:val="FF0000"/>
-          <w:sz w:val="24"/>
-          <w:szCs w:val="24"/>
-        </w:rPr>
-        <w:t>Hades</w:t>
-      </w:r>
-    </w:p>
-    <w:p>
-      <w:pPr>
-        <w:pStyle w:val="ListParagraph"/>
-        <w:numPr>
-          <w:ilvl w:val="2"/>
-          <w:numId w:val="2"/>
-        </w:numPr>
-        <w:spacing w:after="0"/>
-        <w:rPr>
-          <w:rFonts w:ascii="Times New Roman" w:hAnsi="Times New Roman" w:cs="Times New Roman"/>
-          <w:color w:val="385623" w:themeColor="accent6" w:themeShade="80"/>
-          <w:sz w:val="24"/>
-          <w:szCs w:val="24"/>
-        </w:rPr>
-      </w:pPr>
-      <w:r>
-        <w:rPr>
-          <w:rFonts w:ascii="Times New Roman" w:hAnsi="Times New Roman" w:cs="Times New Roman"/>
-          <w:color w:val="385623" w:themeColor="accent6" w:themeShade="80"/>
-          <w:sz w:val="24"/>
-          <w:szCs w:val="24"/>
-        </w:rPr>
-        <w:t>Ability #</w:t>
-      </w:r>
-      <w:r>
-        <w:rPr>
-          <w:rFonts w:ascii="Times New Roman" w:hAnsi="Times New Roman" w:cs="Times New Roman"/>
-          <w:color w:val="385623" w:themeColor="accent6" w:themeShade="80"/>
-          <w:sz w:val="24"/>
-          <w:szCs w:val="24"/>
-        </w:rPr>
-        <w:t>1</w:t>
-      </w:r>
-      <w:r>
-        <w:rPr>
-          <w:rFonts w:ascii="Times New Roman" w:hAnsi="Times New Roman" w:cs="Times New Roman"/>
-          <w:color w:val="385623" w:themeColor="accent6" w:themeShade="80"/>
-          <w:sz w:val="24"/>
-          <w:szCs w:val="24"/>
-        </w:rPr>
-        <w:t xml:space="preserve">: </w:t>
-      </w:r>
-      <w:r>
-        <w:rPr>
-          <w:rFonts w:ascii="Times New Roman" w:hAnsi="Times New Roman" w:cs="Times New Roman"/>
-          <w:color w:val="385623" w:themeColor="accent6" w:themeShade="80"/>
-          <w:sz w:val="24"/>
-          <w:szCs w:val="24"/>
-        </w:rPr>
-        <w:t>Hellfire</w:t>
-      </w:r>
-      <w:r>
-        <w:rPr>
-          <w:rFonts w:ascii="Times New Roman" w:hAnsi="Times New Roman" w:cs="Times New Roman"/>
-          <w:color w:val="385623" w:themeColor="accent6" w:themeShade="80"/>
-          <w:sz w:val="24"/>
-          <w:szCs w:val="24"/>
-        </w:rPr>
-        <w:t xml:space="preserve"> (Sets an area of</w:t>
-      </w:r>
-      <w:r>
-        <w:rPr>
-          <w:rFonts w:ascii="Times New Roman" w:hAnsi="Times New Roman" w:cs="Times New Roman"/>
-          <w:color w:val="385623" w:themeColor="accent6" w:themeShade="80"/>
-          <w:sz w:val="24"/>
-          <w:szCs w:val="24"/>
-        </w:rPr>
-        <w:t xml:space="preserve"> the battlefield on </w:t>
-      </w:r>
-      <w:r>
-        <w:rPr>
-          <w:rFonts w:ascii="Times New Roman" w:hAnsi="Times New Roman" w:cs="Times New Roman"/>
-          <w:color w:val="385623" w:themeColor="accent6" w:themeShade="80"/>
-          <w:sz w:val="24"/>
-          <w:szCs w:val="24"/>
-        </w:rPr>
-        <w:t>fire</w:t>
-      </w:r>
-      <w:r>
-        <w:rPr>
-          <w:rFonts w:ascii="Times New Roman" w:hAnsi="Times New Roman" w:cs="Times New Roman"/>
-          <w:color w:val="385623" w:themeColor="accent6" w:themeShade="80"/>
-          <w:sz w:val="24"/>
-          <w:szCs w:val="24"/>
-        </w:rPr>
-        <w:t>)</w:t>
-      </w:r>
-    </w:p>
-    <w:p>
-      <w:pPr>
-        <w:pStyle w:val="ListParagraph"/>
-        <w:numPr>
-          <w:ilvl w:val="2"/>
-          <w:numId w:val="2"/>
-        </w:numPr>
-        <w:spacing w:after="0"/>
-        <w:rPr>
-          <w:rFonts w:ascii="Times New Roman" w:hAnsi="Times New Roman" w:cs="Times New Roman"/>
-          <w:color w:val="385623" w:themeColor="accent6" w:themeShade="80"/>
-          <w:sz w:val="24"/>
-          <w:szCs w:val="24"/>
-        </w:rPr>
-      </w:pPr>
-      <w:r>
-        <w:rPr>
-          <w:rFonts w:ascii="Times New Roman" w:hAnsi="Times New Roman" w:cs="Times New Roman"/>
-          <w:color w:val="385623" w:themeColor="accent6" w:themeShade="80"/>
-          <w:sz w:val="24"/>
-          <w:szCs w:val="24"/>
-        </w:rPr>
-        <w:t>Ability #</w:t>
-      </w:r>
-      <w:r>
-        <w:rPr>
-          <w:rFonts w:ascii="Times New Roman" w:hAnsi="Times New Roman" w:cs="Times New Roman"/>
-          <w:color w:val="385623" w:themeColor="accent6" w:themeShade="80"/>
-          <w:sz w:val="24"/>
-          <w:szCs w:val="24"/>
-        </w:rPr>
-        <w:t>2</w:t>
-      </w:r>
-      <w:r>
-        <w:rPr>
-          <w:rFonts w:ascii="Times New Roman" w:hAnsi="Times New Roman" w:cs="Times New Roman"/>
-          <w:color w:val="385623" w:themeColor="accent6" w:themeShade="80"/>
-          <w:sz w:val="24"/>
-          <w:szCs w:val="24"/>
-        </w:rPr>
-        <w:t xml:space="preserve">: </w:t>
-      </w:r>
-      <w:r>
-        <w:rPr>
-          <w:rFonts w:ascii="Times New Roman" w:hAnsi="Times New Roman" w:cs="Times New Roman"/>
-          <w:color w:val="385623" w:themeColor="accent6" w:themeShade="80"/>
-          <w:sz w:val="24"/>
-          <w:szCs w:val="24"/>
-        </w:rPr>
-        <w:t>Resurrect (Resurrects fallen units as undead units)</w:t>
-      </w:r>
-    </w:p>
-    <w:p>
-      <w:pPr>
-        <w:pStyle w:val="ListParagraph"/>
-        <w:numPr>
-          <w:ilvl w:val="1"/>
-          <w:numId w:val="2"/>
-        </w:numPr>
-        <w:spacing w:after="0"/>
-        <w:rPr>
-          <w:rFonts w:ascii="Times New Roman" w:hAnsi="Times New Roman" w:cs="Times New Roman"/>
-          <w:color w:val="FF0000"/>
-          <w:sz w:val="24"/>
-          <w:szCs w:val="24"/>
-        </w:rPr>
-      </w:pPr>
-      <w:r>
-        <w:rPr>
-          <w:rFonts w:ascii="Times New Roman" w:hAnsi="Times New Roman" w:cs="Times New Roman"/>
-          <w:color w:val="FF0000"/>
-          <w:sz w:val="24"/>
-          <w:szCs w:val="24"/>
-        </w:rPr>
-        <w:lastRenderedPageBreak/>
         <w:t>God #3</w:t>
       </w:r>
       <w:r>
@@ -1939,6 +1938,7 @@
           <w:sz w:val="24"/>
           <w:szCs w:val="24"/>
         </w:rPr>
+        <w:lastRenderedPageBreak/>
         <w:t>Minions</w:t>
       </w:r>
     </w:p>
@@ -2020,7 +2020,6 @@
           <w:sz w:val="24"/>
           <w:szCs w:val="24"/>
         </w:rPr>
-        <w:lastRenderedPageBreak/>
         <w:t xml:space="preserve">At the end of every match, the player can upgrade and </w:t>
       </w:r>
       <w:proofErr w:type="gramStart"/>
@@ -2315,7 +2314,7 @@
 </file>
 
 <file path=word/numbering.xml><?xml version="1.0" encoding="utf-8"?>
-<w:numbering xmlns:wpc="http://schemas.microsoft.com/office/word/2010/wordprocessingCanvas" xmlns:cx="http://schemas.microsoft.com/office/drawing/2014/chartex" xmlns:cx1="http://schemas.microsoft.com/office/drawing/2015/9/8/chartex" xmlns:cx2="http://schemas.microsoft.com/office/drawing/2015/10/21/chartex" xmlns:cx3="http://schemas.microsoft.com/office/drawing/2016/5/9/chartex" xmlns:cx4="http://schemas.microsoft.com/office/drawing/2016/5/10/chartex" xmlns:cx5="http://schemas.microsoft.com/office/drawing/2016/5/11/chartex" xmlns:cx6="http://schemas.microsoft.com/office/drawing/2016/5/12/chartex" xmlns:cx7="http://schemas.microsoft.com/office/drawing/2016/5/13/chartex" xmlns:cx8="http://schemas.microsoft.com/office/drawing/2016/5/14/chartex" xmlns:mc="http://schemas.openxmlformats.org/markup-compatibility/2006" xmlns:aink="http://schemas.microsoft.com/office/drawing/2016/ink" xmlns:am3d="http://schemas.microsoft.com/office/drawing/2017/model3d" xmlns:o="urn:schemas-microsoft-com:office:office" xmlns:oel="http://schemas.microsoft.com/office/2019/extlst" xmlns:r="http://schemas.openxmlformats.org/officeDocument/2006/relationships" xmlns:m="http://schemas.openxmlformats.org/officeDocument/2006/math" xmlns:v="urn:schemas-microsoft-com:vml" xmlns:wp14="http://schemas.microsoft.com/office/word/2010/wordprocessingDrawing" xmlns:wp="http://schemas.openxmlformats.org/drawingml/2006/wordprocessingDrawing" xmlns:w10="urn:schemas-microsoft-com:office:word" xmlns:w="http://schemas.openxmlformats.org/wordprocessingml/2006/main" xmlns:w14="http://schemas.microsoft.com/office/word/2010/wordml" xmlns:w15="http://schemas.microsoft.com/office/word/2012/wordml" xmlns:w16cex="http://schemas.microsoft.com/office/word/2018/wordml/cex" xmlns:w16cid="http://schemas.microsoft.com/office/word/2016/wordml/cid" xmlns:w16="http://schemas.microsoft.com/office/word/2018/wordml" xmlns:w16sdtdh="http://schemas.microsoft.com/office/word/2020/wordml/sdtdatahash" xmlns:w16se="http://schemas.microsoft.com/office/word/2015/wordml/symex" xmlns:wpg="http://schemas.microsoft.com/office/word/2010/wordprocessingGroup" xmlns:wpi="http://schemas.microsoft.com/office/word/2010/wordprocessingInk" xmlns:wne="http://schemas.microsoft.com/office/word/2006/wordml" xmlns:wps="http://schemas.microsoft.com/office/word/2010/wordprocessingShape" mc:Ignorable="w14 w15 w16se w16cid w16 w16cex w16sdtdh wp14">
+<w:numbering xmlns:wpc="http://schemas.microsoft.com/office/word/2010/wordprocessingCanvas" xmlns:cx="http://schemas.microsoft.com/office/drawing/2014/chartex" xmlns:cx1="http://schemas.microsoft.com/office/drawing/2015/9/8/chartex" xmlns:cx2="http://schemas.microsoft.com/office/drawing/2015/10/21/chartex" xmlns:cx3="http://schemas.microsoft.com/office/drawing/2016/5/9/chartex" xmlns:cx4="http://schemas.microsoft.com/office/drawing/2016/5/10/chartex" xmlns:cx5="http://schemas.microsoft.com/office/drawing/2016/5/11/chartex" xmlns:cx6="http://schemas.microsoft.com/office/drawing/2016/5/12/chartex" xmlns:cx7="http://schemas.microsoft.com/office/drawing/2016/5/13/chartex" xmlns:cx8="http://schemas.microsoft.com/office/drawing/2016/5/14/chartex" xmlns:mc="http://schemas.openxmlformats.org/markup-compatibility/2006" xmlns:aink="http://schemas.microsoft.com/office/drawing/2016/ink" xmlns:am3d="http://schemas.microsoft.com/office/drawing/2017/model3d" xmlns:o="urn:schemas-microsoft-com:office:office" xmlns:oel="http://schemas.microsoft.com/office/2019/extlst" xmlns:r="http://schemas.openxmlformats.org/officeDocument/2006/relationships" xmlns:m="http://schemas.openxmlformats.org/officeDocument/2006/math" xmlns:v="urn:schemas-microsoft-com:vml" xmlns:wp14="http://schemas.microsoft.com/office/word/2010/wordprocessingDrawing" xmlns:wp="http://schemas.openxmlformats.org/drawingml/2006/wordprocessingDrawing" xmlns:w10="urn:schemas-microsoft-com:office:word" xmlns:w="http://schemas.openxmlformats.org/wordprocessingml/2006/main" xmlns:w14="http://schemas.microsoft.com/office/word/2010/wordml" xmlns:w15="http://schemas.microsoft.com/office/word/2012/wordml" xmlns:w16cex="http://schemas.microsoft.com/office/word/2018/wordml/cex" xmlns:w16cid="http://schemas.microsoft.com/office/word/2016/wordml/cid" xmlns:w16="http://schemas.microsoft.com/office/word/2018/wordml" xmlns:w16du="http://schemas.microsoft.com/office/word/2023/wordml/word16du" xmlns:w16sdtdh="http://schemas.microsoft.com/office/word/2020/wordml/sdtdatahash" xmlns:w16se="http://schemas.microsoft.com/office/word/2015/wordml/symex" xmlns:wpg="http://schemas.microsoft.com/office/word/2010/wordprocessingGroup" xmlns:wpi="http://schemas.microsoft.com/office/word/2010/wordprocessingInk" xmlns:wne="http://schemas.microsoft.com/office/word/2006/wordml" xmlns:wps="http://schemas.microsoft.com/office/word/2010/wordprocessingShape" mc:Ignorable="w14 w15 w16se w16cid w16 w16cex w16sdtdh w16du wp14">
   <w:abstractNum w:abstractNumId="0" w15:restartNumberingAfterBreak="0">
     <w:nsid w:val="1AA5628E"/>
     <w:multiLevelType w:val="hybridMultilevel"/>
@@ -2990,7 +2989,7 @@
 </file>
 
 <file path=word/styles.xml><?xml version="1.0" encoding="utf-8"?>
-<w:styles xmlns:mc="http://schemas.openxmlformats.org/markup-compatibility/2006" xmlns:r="http://schemas.openxmlformats.org/officeDocument/2006/relationships" xmlns:w="http://schemas.openxmlformats.org/wordprocessingml/2006/main" xmlns:w14="http://schemas.microsoft.com/office/word/2010/wordml" xmlns:w15="http://schemas.microsoft.com/office/word/2012/wordml" xmlns:w16cex="http://schemas.microsoft.com/office/word/2018/wordml/cex" xmlns:w16cid="http://schemas.microsoft.com/office/word/2016/wordml/cid" xmlns:w16="http://schemas.microsoft.com/office/word/2018/wordml" xmlns:w16sdtdh="http://schemas.microsoft.com/office/word/2020/wordml/sdtdatahash" xmlns:w16se="http://schemas.microsoft.com/office/word/2015/wordml/symex" mc:Ignorable="w14 w15 w16se w16cid w16 w16cex w16sdtdh">
+<w:styles xmlns:mc="http://schemas.openxmlformats.org/markup-compatibility/2006" xmlns:r="http://schemas.openxmlformats.org/officeDocument/2006/relationships" xmlns:w="http://schemas.openxmlformats.org/wordprocessingml/2006/main" xmlns:w14="http://schemas.microsoft.com/office/word/2010/wordml" xmlns:w15="http://schemas.microsoft.com/office/word/2012/wordml" xmlns:w16cex="http://schemas.microsoft.com/office/word/2018/wordml/cex" xmlns:w16cid="http://schemas.microsoft.com/office/word/2016/wordml/cid" xmlns:w16="http://schemas.microsoft.com/office/word/2018/wordml" xmlns:w16du="http://schemas.microsoft.com/office/word/2023/wordml/word16du" xmlns:w16sdtdh="http://schemas.microsoft.com/office/word/2020/wordml/sdtdatahash" xmlns:w16se="http://schemas.microsoft.com/office/word/2015/wordml/symex" mc:Ignorable="w14 w15 w16se w16cid w16 w16cex w16sdtdh w16du">
   <w:docDefaults>
     <w:rPrDefault>
       <w:rPr>
@@ -3393,6 +3392,7 @@
   <w:style w:type="character" w:default="1" w:styleId="DefaultParagraphFont">
     <w:name w:val="Default Paragraph Font"/>
     <w:uiPriority w:val="1"/>
+    <w:semiHidden/>
     <w:unhideWhenUsed/>
   </w:style>
   <w:style w:type="table" w:default="1" w:styleId="TableNormal">

</xml_diff>